<commit_message>
lots of good stuff. account survey list working gud.
login_success is gone I swear to christ, lordy lordy.
</commit_message>
<xml_diff>
--- a/External Document .docx
+++ b/External Document .docx
@@ -335,7 +335,7 @@
                                               </pic:cNvPicPr>
                                             </pic:nvPicPr>
                                             <pic:blipFill>
-                                              <a:blip r:embed="rId12">
+                                              <a:blip r:embed="rId13">
                                                 <a:extLst>
                                                   <a:ext uri="{28A0092B-C50C-407E-A947-70E740481C1C}">
                                                     <a14:useLocalDpi xmlns:a14="http://schemas.microsoft.com/office/drawing/2010/main" val="0"/>
@@ -970,9 +970,25 @@
                 <w:b/>
                 <w:sz w:val="24"/>
                 <w:szCs w:val="24"/>
+              </w:rPr>
+              <w:t xml:space="preserve"> </w:t>
+            </w:r>
+            <w:r>
+              <w:rPr>
+                <w:b/>
+                <w:sz w:val="24"/>
+                <w:szCs w:val="24"/>
+              </w:rPr>
+              <w:t xml:space="preserve">Detailed </w:t>
+            </w:r>
+            <w:r>
+              <w:rPr>
+                <w:b/>
+                <w:sz w:val="24"/>
+                <w:szCs w:val="24"/>
                 <w:u w:val="single"/>
               </w:rPr>
-              <w:t>Brief description</w:t>
+              <w:t>description</w:t>
             </w:r>
           </w:p>
         </w:tc>
@@ -1696,6 +1712,146 @@
     <w:p>
       <w:pPr>
         <w:pStyle w:val="ListParagraph"/>
+        <w:rPr>
+          <w:b/>
+          <w:sz w:val="24"/>
+          <w:szCs w:val="24"/>
+        </w:rPr>
+      </w:pPr>
+    </w:p>
+    <w:p>
+      <w:pPr>
+        <w:pStyle w:val="ListParagraph"/>
+        <w:rPr>
+          <w:b/>
+          <w:sz w:val="24"/>
+          <w:szCs w:val="24"/>
+        </w:rPr>
+      </w:pPr>
+    </w:p>
+    <w:p>
+      <w:pPr>
+        <w:pStyle w:val="ListParagraph"/>
+        <w:rPr>
+          <w:b/>
+          <w:sz w:val="24"/>
+          <w:szCs w:val="24"/>
+        </w:rPr>
+      </w:pPr>
+    </w:p>
+    <w:p>
+      <w:pPr>
+        <w:pStyle w:val="ListParagraph"/>
+        <w:rPr>
+          <w:b/>
+          <w:sz w:val="24"/>
+          <w:szCs w:val="24"/>
+        </w:rPr>
+      </w:pPr>
+    </w:p>
+    <w:p>
+      <w:pPr>
+        <w:pStyle w:val="ListParagraph"/>
+        <w:rPr>
+          <w:b/>
+          <w:sz w:val="24"/>
+          <w:szCs w:val="24"/>
+        </w:rPr>
+      </w:pPr>
+    </w:p>
+    <w:p>
+      <w:pPr>
+        <w:pStyle w:val="ListParagraph"/>
+        <w:rPr>
+          <w:b/>
+          <w:sz w:val="24"/>
+          <w:szCs w:val="24"/>
+        </w:rPr>
+      </w:pPr>
+    </w:p>
+    <w:p>
+      <w:pPr>
+        <w:pStyle w:val="ListParagraph"/>
+        <w:rPr>
+          <w:b/>
+          <w:sz w:val="24"/>
+          <w:szCs w:val="24"/>
+        </w:rPr>
+      </w:pPr>
+    </w:p>
+    <w:p>
+      <w:pPr>
+        <w:pStyle w:val="ListParagraph"/>
+        <w:rPr>
+          <w:b/>
+          <w:sz w:val="24"/>
+          <w:szCs w:val="24"/>
+        </w:rPr>
+      </w:pPr>
+    </w:p>
+    <w:p>
+      <w:pPr>
+        <w:pStyle w:val="ListParagraph"/>
+        <w:rPr>
+          <w:b/>
+          <w:sz w:val="24"/>
+          <w:szCs w:val="24"/>
+        </w:rPr>
+      </w:pPr>
+    </w:p>
+    <w:p>
+      <w:pPr>
+        <w:pStyle w:val="ListParagraph"/>
+        <w:rPr>
+          <w:b/>
+          <w:sz w:val="24"/>
+          <w:szCs w:val="24"/>
+        </w:rPr>
+      </w:pPr>
+    </w:p>
+    <w:p>
+      <w:pPr>
+        <w:pStyle w:val="ListParagraph"/>
+        <w:rPr>
+          <w:b/>
+          <w:sz w:val="24"/>
+          <w:szCs w:val="24"/>
+        </w:rPr>
+      </w:pPr>
+    </w:p>
+    <w:p>
+      <w:pPr>
+        <w:pStyle w:val="ListParagraph"/>
+        <w:rPr>
+          <w:b/>
+          <w:sz w:val="24"/>
+          <w:szCs w:val="24"/>
+        </w:rPr>
+      </w:pPr>
+    </w:p>
+    <w:p>
+      <w:pPr>
+        <w:pStyle w:val="ListParagraph"/>
+        <w:rPr>
+          <w:b/>
+          <w:sz w:val="24"/>
+          <w:szCs w:val="24"/>
+        </w:rPr>
+      </w:pPr>
+    </w:p>
+    <w:p>
+      <w:pPr>
+        <w:pStyle w:val="ListParagraph"/>
+        <w:rPr>
+          <w:b/>
+          <w:sz w:val="24"/>
+          <w:szCs w:val="24"/>
+        </w:rPr>
+      </w:pPr>
+    </w:p>
+    <w:p>
+      <w:pPr>
+        <w:pStyle w:val="ListParagraph"/>
         <w:numPr>
           <w:ilvl w:val="0"/>
           <w:numId w:val="5"/>
@@ -1712,7 +1868,16 @@
           <w:sz w:val="24"/>
           <w:szCs w:val="24"/>
         </w:rPr>
-        <w:t>Brief Description</w:t>
+        <w:lastRenderedPageBreak/>
+        <w:t>Detailed</w:t>
+      </w:r>
+      <w:r>
+        <w:rPr>
+          <w:b/>
+          <w:sz w:val="24"/>
+          <w:szCs w:val="24"/>
+        </w:rPr>
+        <w:t xml:space="preserve"> Description</w:t>
       </w:r>
     </w:p>
     <w:p>
@@ -1887,7 +2052,6 @@
           <w:szCs w:val="24"/>
           <w:lang w:val="en-US" w:eastAsia="en-US"/>
         </w:rPr>
-        <w:lastRenderedPageBreak/>
         <w:drawing>
           <wp:inline distT="0" distB="0" distL="0" distR="0" wp14:anchorId="52273BA7" wp14:editId="46284CBC">
             <wp:extent cx="2336165" cy="2489835"/>
@@ -1906,7 +2070,7 @@
                     </pic:cNvPicPr>
                   </pic:nvPicPr>
                   <pic:blipFill>
-                    <a:blip r:embed="rId13">
+                    <a:blip r:embed="rId14">
                       <a:extLst>
                         <a:ext uri="{28A0092B-C50C-407E-A947-70E740481C1C}">
                           <a14:useLocalDpi xmlns:a14="http://schemas.microsoft.com/office/drawing/2010/main" val="0"/>
@@ -2384,55 +2548,10 @@
           <w:lang w:val="en-US" w:eastAsia="en-US"/>
         </w:rPr>
         <w:lastRenderedPageBreak/>
-        <w:drawing>
-          <wp:inline distT="0" distB="0" distL="0" distR="0">
-            <wp:extent cx="5939790" cy="3542030"/>
-            <wp:effectExtent l="0" t="0" r="3810" b="1270"/>
-            <wp:docPr id="8" name="Picture 8" descr="C:\Users\Kenny\Google Drive\Workspace\advanced web\advancedWebProgramming2013\EXTERNAL DOCUMENTATION\WIREFRAME.gif"/>
-            <wp:cNvGraphicFramePr>
-              <a:graphicFrameLocks xmlns:a="http://schemas.openxmlformats.org/drawingml/2006/main" noChangeAspect="1"/>
-            </wp:cNvGraphicFramePr>
-            <a:graphic xmlns:a="http://schemas.openxmlformats.org/drawingml/2006/main">
-              <a:graphicData uri="http://schemas.openxmlformats.org/drawingml/2006/picture">
-                <pic:pic xmlns:pic="http://schemas.openxmlformats.org/drawingml/2006/picture">
-                  <pic:nvPicPr>
-                    <pic:cNvPr id="0" name="Picture 7" descr="C:\Users\Kenny\Google Drive\Workspace\advanced web\advancedWebProgramming2013\EXTERNAL DOCUMENTATION\WIREFRAME.gif"/>
-                    <pic:cNvPicPr>
-                      <a:picLocks noChangeAspect="1" noChangeArrowheads="1"/>
-                    </pic:cNvPicPr>
-                  </pic:nvPicPr>
-                  <pic:blipFill>
-                    <a:blip r:embed="rId14">
-                      <a:extLst>
-                        <a:ext uri="{28A0092B-C50C-407E-A947-70E740481C1C}">
-                          <a14:useLocalDpi xmlns:a14="http://schemas.microsoft.com/office/drawing/2010/main" val="0"/>
-                        </a:ext>
-                      </a:extLst>
-                    </a:blip>
-                    <a:srcRect/>
-                    <a:stretch>
-                      <a:fillRect/>
-                    </a:stretch>
-                  </pic:blipFill>
-                  <pic:spPr bwMode="auto">
-                    <a:xfrm>
-                      <a:off x="0" y="0"/>
-                      <a:ext cx="5939790" cy="3542030"/>
-                    </a:xfrm>
-                    <a:prstGeom prst="rect">
-                      <a:avLst/>
-                    </a:prstGeom>
-                    <a:noFill/>
-                    <a:ln>
-                      <a:noFill/>
-                    </a:ln>
-                  </pic:spPr>
-                </pic:pic>
-              </a:graphicData>
-            </a:graphic>
-          </wp:inline>
-        </w:drawing>
+        <w:t>External wireframes in design assets.docx</w:t>
       </w:r>
+      <w:bookmarkStart w:id="2" w:name="_GoBack"/>
+      <w:bookmarkEnd w:id="2"/>
     </w:p>
     <w:p>
       <w:pPr>
@@ -5049,16 +5168,16 @@
 </file>
 
 <file path=customXml/item2.xml><?xml version="1.0" encoding="utf-8"?>
-<p:properties xmlns:p="http://schemas.microsoft.com/office/2006/metadata/properties" xmlns:xsi="http://www.w3.org/2001/XMLSchema-instance" xmlns:pc="http://schemas.microsoft.com/office/infopath/2007/PartnerControls"/>
-</file>
-
-<file path=customXml/item3.xml><?xml version="1.0" encoding="utf-8"?>
 <?mso-contentType ?>
 <FormTemplates xmlns="http://schemas.microsoft.com/sharepoint/v3/contenttype/forms">
   <Display>DocumentLibraryForm</Display>
   <Edit>AssetEditForm</Edit>
   <New>DocumentLibraryForm</New>
 </FormTemplates>
+</file>
+
+<file path=customXml/item3.xml><?xml version="1.0" encoding="utf-8"?>
+<p:properties xmlns:p="http://schemas.microsoft.com/office/2006/metadata/properties" xmlns:xsi="http://www.w3.org/2001/XMLSchema-instance" xmlns:pc="http://schemas.microsoft.com/office/infopath/2007/PartnerControls"/>
 </file>
 
 <file path=customXml/item4.xml><?xml version="1.0" encoding="utf-8"?>
@@ -5078,18 +5197,18 @@
 </file>
 
 <file path=customXml/itemProps2.xml><?xml version="1.0" encoding="utf-8"?>
-<ds:datastoreItem xmlns:ds="http://schemas.openxmlformats.org/officeDocument/2006/customXml" ds:itemID="{6BD01D80-C71E-4C35-9EC9-AB4B2A68E7C1}">
+<ds:datastoreItem xmlns:ds="http://schemas.openxmlformats.org/officeDocument/2006/customXml" ds:itemID="{DF8A6096-AC3C-41A5-9CB9-998E1823050B}">
   <ds:schemaRefs>
-    <ds:schemaRef ds:uri="http://schemas.microsoft.com/office/2006/metadata/properties"/>
-    <ds:schemaRef ds:uri="http://schemas.microsoft.com/office/infopath/2007/PartnerControls"/>
+    <ds:schemaRef ds:uri="http://schemas.microsoft.com/sharepoint/v3/contenttype/forms"/>
   </ds:schemaRefs>
 </ds:datastoreItem>
 </file>
 
 <file path=customXml/itemProps3.xml><?xml version="1.0" encoding="utf-8"?>
-<ds:datastoreItem xmlns:ds="http://schemas.openxmlformats.org/officeDocument/2006/customXml" ds:itemID="{DF8A6096-AC3C-41A5-9CB9-998E1823050B}">
+<ds:datastoreItem xmlns:ds="http://schemas.openxmlformats.org/officeDocument/2006/customXml" ds:itemID="{6BD01D80-C71E-4C35-9EC9-AB4B2A68E7C1}">
   <ds:schemaRefs>
-    <ds:schemaRef ds:uri="http://schemas.microsoft.com/sharepoint/v3/contenttype/forms"/>
+    <ds:schemaRef ds:uri="http://schemas.microsoft.com/office/2006/metadata/properties"/>
+    <ds:schemaRef ds:uri="http://schemas.microsoft.com/office/infopath/2007/PartnerControls"/>
   </ds:schemaRefs>
 </ds:datastoreItem>
 </file>
@@ -5104,7 +5223,7 @@
 </file>
 
 <file path=customXml/itemProps5.xml><?xml version="1.0" encoding="utf-8"?>
-<ds:datastoreItem xmlns:ds="http://schemas.openxmlformats.org/officeDocument/2006/customXml" ds:itemID="{31180C1E-E097-49D8-A663-BF9F4DC6E8D0}">
+<ds:datastoreItem xmlns:ds="http://schemas.openxmlformats.org/officeDocument/2006/customXml" ds:itemID="{707B074B-C69C-4C7D-9874-049DEE3A5E8C}">
   <ds:schemaRefs>
     <ds:schemaRef ds:uri="http://schemas.openxmlformats.org/officeDocument/2006/bibliography"/>
   </ds:schemaRefs>

</xml_diff>